<commit_message>
Updated testBug1 in Bug1SimplificationTest.java
</commit_message>
<xml_diff>
--- a/BRLS/doc/Asg4 Bug 1 Log.docx
+++ b/BRLS/doc/Asg4 Bug 1 Log.docx
@@ -160,7 +160,15 @@
           <w:szCs w:val="24"/>
         </w:rPr>
       </w:pPr>
-      <w:bookmarkStart w:id="0" w:name="_GoBack"/>
+    </w:p>
+    <w:p>
+      <w:pPr>
+        <w:rPr>
+          <w:rFonts w:ascii="Arial" w:hAnsi="Arial" w:cs="Arial"/>
+          <w:sz w:val="24"/>
+          <w:szCs w:val="24"/>
+        </w:rPr>
+      </w:pPr>
       <w:r>
         <w:rPr>
           <w:noProof/>
@@ -201,6 +209,42 @@
           </wp:inline>
         </w:drawing>
       </w:r>
+    </w:p>
+    <w:p>
+      <w:pPr>
+        <w:rPr>
+          <w:rFonts w:ascii="Arial" w:hAnsi="Arial" w:cs="Arial"/>
+          <w:sz w:val="24"/>
+          <w:szCs w:val="24"/>
+        </w:rPr>
+      </w:pPr>
+    </w:p>
+    <w:p>
+      <w:pPr>
+        <w:rPr>
+          <w:rFonts w:ascii="Arial" w:hAnsi="Arial" w:cs="Arial"/>
+          <w:sz w:val="24"/>
+          <w:szCs w:val="24"/>
+        </w:rPr>
+      </w:pPr>
+    </w:p>
+    <w:p>
+      <w:pPr>
+        <w:rPr>
+          <w:rFonts w:ascii="Arial" w:hAnsi="Arial" w:cs="Arial"/>
+          <w:sz w:val="24"/>
+          <w:szCs w:val="24"/>
+        </w:rPr>
+      </w:pPr>
+      <w:r>
+        <w:rPr>
+          <w:rFonts w:ascii="Arial" w:hAnsi="Arial" w:cs="Arial"/>
+          <w:sz w:val="24"/>
+          <w:szCs w:val="24"/>
+        </w:rPr>
+        <w:t>Simplication</w:t>
+      </w:r>
+      <w:bookmarkStart w:id="0" w:name="_GoBack"/>
       <w:bookmarkEnd w:id="0"/>
     </w:p>
     <w:p>
@@ -211,24 +255,6 @@
           <w:szCs w:val="24"/>
         </w:rPr>
       </w:pPr>
-    </w:p>
-    <w:p>
-      <w:pPr>
-        <w:rPr>
-          <w:rFonts w:ascii="Arial" w:hAnsi="Arial" w:cs="Arial"/>
-          <w:sz w:val="24"/>
-          <w:szCs w:val="24"/>
-        </w:rPr>
-      </w:pPr>
-    </w:p>
-    <w:p>
-      <w:pPr>
-        <w:rPr>
-          <w:rFonts w:ascii="Arial" w:hAnsi="Arial" w:cs="Arial"/>
-          <w:sz w:val="24"/>
-          <w:szCs w:val="24"/>
-        </w:rPr>
-      </w:pPr>
       <w:r>
         <w:rPr>
           <w:rFonts w:ascii="Arial" w:hAnsi="Arial" w:cs="Arial"/>
@@ -236,6 +262,14 @@
           <w:szCs w:val="24"/>
         </w:rPr>
         <w:t xml:space="preserve">H1: </w:t>
+      </w:r>
+      <w:r>
+        <w:rPr>
+          <w:rFonts w:ascii="Arial" w:hAnsi="Arial" w:cs="Arial"/>
+          <w:sz w:val="24"/>
+          <w:szCs w:val="24"/>
+        </w:rPr>
+        <w:t>returnBookControl.bookscanned(barcode)</w:t>
       </w:r>
     </w:p>
     <w:sectPr>

</xml_diff>

<commit_message>
H2: True; H3: True; H4: False; H5: True
</commit_message>
<xml_diff>
--- a/BRLS/doc/Asg4 Bug 1 Log.docx
+++ b/BRLS/doc/Asg4 Bug 1 Log.docx
@@ -424,7 +424,23 @@
           <w:sz w:val="24"/>
           <w:szCs w:val="24"/>
         </w:rPr>
-        <w:t>R0: Patron incurred no fines</w:t>
+        <w:t>R</w:t>
+      </w:r>
+      <w:r>
+        <w:rPr>
+          <w:rFonts w:ascii="Arial" w:hAnsi="Arial" w:cs="Arial"/>
+          <w:sz w:val="24"/>
+          <w:szCs w:val="24"/>
+        </w:rPr>
+        <w:t>1</w:t>
+      </w:r>
+      <w:r>
+        <w:rPr>
+          <w:rFonts w:ascii="Arial" w:hAnsi="Arial" w:cs="Arial"/>
+          <w:sz w:val="24"/>
+          <w:szCs w:val="24"/>
+        </w:rPr>
+        <w:t>: Patron incurred no fines</w:t>
       </w:r>
     </w:p>
     <w:p>
@@ -535,13 +551,1538 @@
           <w:szCs w:val="24"/>
         </w:rPr>
       </w:pPr>
-      <w:r>
-        <w:rPr>
-          <w:rFonts w:ascii="Arial" w:hAnsi="Arial" w:cs="Arial"/>
-          <w:sz w:val="24"/>
-          <w:szCs w:val="24"/>
-        </w:rPr>
+    </w:p>
+    <w:p>
+      <w:pPr>
+        <w:rPr>
+          <w:rFonts w:ascii="Arial" w:hAnsi="Arial" w:cs="Arial"/>
+          <w:sz w:val="24"/>
+          <w:szCs w:val="24"/>
+        </w:rPr>
+      </w:pPr>
+    </w:p>
+    <w:p>
+      <w:pPr>
+        <w:rPr>
+          <w:rFonts w:ascii="Arial" w:hAnsi="Arial" w:cs="Arial"/>
+          <w:sz w:val="24"/>
+          <w:szCs w:val="24"/>
+        </w:rPr>
+      </w:pPr>
+    </w:p>
+    <w:p>
+      <w:pPr>
+        <w:rPr>
+          <w:rFonts w:ascii="Arial" w:hAnsi="Arial" w:cs="Arial"/>
+          <w:sz w:val="24"/>
+          <w:szCs w:val="24"/>
+        </w:rPr>
+      </w:pPr>
+    </w:p>
+    <w:p>
+      <w:pPr>
+        <w:rPr>
+          <w:rFonts w:ascii="Arial" w:hAnsi="Arial" w:cs="Arial"/>
+          <w:sz w:val="24"/>
+          <w:szCs w:val="24"/>
+        </w:rPr>
+      </w:pPr>
+    </w:p>
+    <w:p>
+      <w:pPr>
+        <w:rPr>
+          <w:rFonts w:ascii="Arial" w:hAnsi="Arial" w:cs="Arial"/>
+          <w:sz w:val="24"/>
+          <w:szCs w:val="24"/>
+        </w:rPr>
+      </w:pPr>
+      <w:r>
+        <w:rPr>
+          <w:rFonts w:ascii="Arial" w:hAnsi="Arial" w:cs="Arial"/>
+          <w:sz w:val="24"/>
+          <w:szCs w:val="24"/>
+        </w:rPr>
+        <w:lastRenderedPageBreak/>
         <w:t xml:space="preserve">H2: </w:t>
+      </w:r>
+      <w:r>
+        <w:rPr>
+          <w:rFonts w:ascii="Arial" w:hAnsi="Arial" w:cs="Arial"/>
+          <w:sz w:val="24"/>
+          <w:szCs w:val="24"/>
+        </w:rPr>
+        <w:t xml:space="preserve">problem is contained in </w:t>
+      </w:r>
+      <w:proofErr w:type="spellStart"/>
+      <w:proofErr w:type="gramStart"/>
+      <w:r>
+        <w:rPr>
+          <w:rFonts w:ascii="Arial" w:hAnsi="Arial" w:cs="Arial"/>
+          <w:sz w:val="24"/>
+          <w:szCs w:val="24"/>
+        </w:rPr>
+        <w:t>library.calculateOverDueFine</w:t>
+      </w:r>
+      <w:proofErr w:type="spellEnd"/>
+      <w:proofErr w:type="gramEnd"/>
+    </w:p>
+    <w:p>
+      <w:pPr>
+        <w:rPr>
+          <w:rFonts w:ascii="Arial" w:hAnsi="Arial" w:cs="Arial"/>
+          <w:sz w:val="24"/>
+          <w:szCs w:val="24"/>
+        </w:rPr>
+      </w:pPr>
+      <w:r>
+        <w:rPr>
+          <w:rFonts w:ascii="Arial" w:hAnsi="Arial" w:cs="Arial"/>
+          <w:sz w:val="24"/>
+          <w:szCs w:val="24"/>
+        </w:rPr>
+        <w:t>T2: Check whether</w:t>
+      </w:r>
+      <w:r>
+        <w:rPr>
+          <w:rFonts w:ascii="Arial" w:hAnsi="Arial" w:cs="Arial"/>
+          <w:sz w:val="24"/>
+          <w:szCs w:val="24"/>
+        </w:rPr>
+        <w:t xml:space="preserve"> </w:t>
+      </w:r>
+      <w:proofErr w:type="spellStart"/>
+      <w:proofErr w:type="gramStart"/>
+      <w:r>
+        <w:rPr>
+          <w:rFonts w:ascii="Arial" w:hAnsi="Arial" w:cs="Arial"/>
+          <w:sz w:val="24"/>
+          <w:szCs w:val="24"/>
+        </w:rPr>
+        <w:t>library.calculateOverDueFine</w:t>
+      </w:r>
+      <w:proofErr w:type="spellEnd"/>
+      <w:proofErr w:type="gramEnd"/>
+      <w:r>
+        <w:rPr>
+          <w:rFonts w:ascii="Arial" w:hAnsi="Arial" w:cs="Arial"/>
+          <w:sz w:val="24"/>
+          <w:szCs w:val="24"/>
+        </w:rPr>
+        <w:t xml:space="preserve"> returns 0.0</w:t>
+      </w:r>
+    </w:p>
+    <w:p>
+      <w:pPr>
+        <w:rPr>
+          <w:rFonts w:ascii="Arial" w:hAnsi="Arial" w:cs="Arial"/>
+          <w:sz w:val="24"/>
+          <w:szCs w:val="24"/>
+        </w:rPr>
+      </w:pPr>
+      <w:r>
+        <w:rPr>
+          <w:rFonts w:ascii="Arial" w:hAnsi="Arial" w:cs="Arial"/>
+          <w:sz w:val="24"/>
+          <w:szCs w:val="24"/>
+        </w:rPr>
+        <w:t xml:space="preserve">R2: </w:t>
+      </w:r>
+      <w:proofErr w:type="spellStart"/>
+      <w:proofErr w:type="gramStart"/>
+      <w:r>
+        <w:rPr>
+          <w:rFonts w:ascii="Arial" w:hAnsi="Arial" w:cs="Arial"/>
+          <w:sz w:val="24"/>
+          <w:szCs w:val="24"/>
+        </w:rPr>
+        <w:t>library.calculateOverDueFine</w:t>
+      </w:r>
+      <w:proofErr w:type="spellEnd"/>
+      <w:proofErr w:type="gramEnd"/>
+      <w:r>
+        <w:rPr>
+          <w:rFonts w:ascii="Arial" w:hAnsi="Arial" w:cs="Arial"/>
+          <w:sz w:val="24"/>
+          <w:szCs w:val="24"/>
+        </w:rPr>
+        <w:t xml:space="preserve"> return</w:t>
+      </w:r>
+      <w:r>
+        <w:rPr>
+          <w:rFonts w:ascii="Arial" w:hAnsi="Arial" w:cs="Arial"/>
+          <w:sz w:val="24"/>
+          <w:szCs w:val="24"/>
+        </w:rPr>
+        <w:t>ed</w:t>
+      </w:r>
+      <w:r>
+        <w:rPr>
+          <w:rFonts w:ascii="Arial" w:hAnsi="Arial" w:cs="Arial"/>
+          <w:sz w:val="24"/>
+          <w:szCs w:val="24"/>
+        </w:rPr>
+        <w:t xml:space="preserve"> 0.0</w:t>
+      </w:r>
+    </w:p>
+    <w:p>
+      <w:pPr>
+        <w:rPr>
+          <w:rFonts w:ascii="Arial" w:hAnsi="Arial" w:cs="Arial"/>
+          <w:sz w:val="24"/>
+          <w:szCs w:val="24"/>
+        </w:rPr>
+      </w:pPr>
+      <w:r>
+        <w:rPr>
+          <w:rFonts w:ascii="Arial" w:hAnsi="Arial" w:cs="Arial"/>
+          <w:sz w:val="24"/>
+          <w:szCs w:val="24"/>
+        </w:rPr>
+        <w:t xml:space="preserve">H2 is True - </w:t>
+      </w:r>
+      <w:r>
+        <w:rPr>
+          <w:rFonts w:ascii="Arial" w:hAnsi="Arial" w:cs="Arial"/>
+          <w:sz w:val="24"/>
+          <w:szCs w:val="24"/>
+        </w:rPr>
+        <w:t xml:space="preserve">problem is contained in </w:t>
+      </w:r>
+      <w:proofErr w:type="spellStart"/>
+      <w:proofErr w:type="gramStart"/>
+      <w:r>
+        <w:rPr>
+          <w:rFonts w:ascii="Arial" w:hAnsi="Arial" w:cs="Arial"/>
+          <w:sz w:val="24"/>
+          <w:szCs w:val="24"/>
+        </w:rPr>
+        <w:t>library.calculateOverDueFine</w:t>
+      </w:r>
+      <w:proofErr w:type="spellEnd"/>
+      <w:proofErr w:type="gramEnd"/>
+    </w:p>
+    <w:p>
+      <w:pPr>
+        <w:rPr>
+          <w:rFonts w:ascii="Arial" w:hAnsi="Arial" w:cs="Arial"/>
+          <w:sz w:val="24"/>
+          <w:szCs w:val="24"/>
+        </w:rPr>
+      </w:pPr>
+      <w:r>
+        <w:rPr>
+          <w:noProof/>
+        </w:rPr>
+        <w:drawing>
+          <wp:inline distT="0" distB="0" distL="0" distR="0" wp14:anchorId="3B0158AF" wp14:editId="620C9262">
+            <wp:extent cx="5731510" cy="1003300"/>
+            <wp:effectExtent l="0" t="0" r="2540" b="6350"/>
+            <wp:docPr id="4" name="Picture 4"/>
+            <wp:cNvGraphicFramePr>
+              <a:graphicFrameLocks xmlns:a="http://schemas.openxmlformats.org/drawingml/2006/main" noChangeAspect="1"/>
+            </wp:cNvGraphicFramePr>
+            <a:graphic xmlns:a="http://schemas.openxmlformats.org/drawingml/2006/main">
+              <a:graphicData uri="http://schemas.openxmlformats.org/drawingml/2006/picture">
+                <pic:pic xmlns:pic="http://schemas.openxmlformats.org/drawingml/2006/picture">
+                  <pic:nvPicPr>
+                    <pic:cNvPr id="1" name=""/>
+                    <pic:cNvPicPr/>
+                  </pic:nvPicPr>
+                  <pic:blipFill>
+                    <a:blip r:embed="rId6"/>
+                    <a:stretch>
+                      <a:fillRect/>
+                    </a:stretch>
+                  </pic:blipFill>
+                  <pic:spPr>
+                    <a:xfrm>
+                      <a:off x="0" y="0"/>
+                      <a:ext cx="5731510" cy="1003300"/>
+                    </a:xfrm>
+                    <a:prstGeom prst="rect">
+                      <a:avLst/>
+                    </a:prstGeom>
+                  </pic:spPr>
+                </pic:pic>
+              </a:graphicData>
+            </a:graphic>
+          </wp:inline>
+        </w:drawing>
+      </w:r>
+    </w:p>
+    <w:p>
+      <w:pPr>
+        <w:rPr>
+          <w:rFonts w:ascii="Arial" w:hAnsi="Arial" w:cs="Arial"/>
+          <w:sz w:val="24"/>
+          <w:szCs w:val="24"/>
+        </w:rPr>
+      </w:pPr>
+    </w:p>
+    <w:p>
+      <w:pPr>
+        <w:rPr>
+          <w:rFonts w:ascii="Arial" w:hAnsi="Arial" w:cs="Arial"/>
+          <w:sz w:val="24"/>
+          <w:szCs w:val="24"/>
+        </w:rPr>
+      </w:pPr>
+      <w:r>
+        <w:rPr>
+          <w:rFonts w:ascii="Arial" w:hAnsi="Arial" w:cs="Arial"/>
+          <w:sz w:val="24"/>
+          <w:szCs w:val="24"/>
+        </w:rPr>
+        <w:t>H3:</w:t>
+      </w:r>
+      <w:r>
+        <w:rPr>
+          <w:rFonts w:ascii="Arial" w:hAnsi="Arial" w:cs="Arial"/>
+          <w:sz w:val="24"/>
+          <w:szCs w:val="24"/>
+        </w:rPr>
+        <w:t xml:space="preserve"> problem is contained</w:t>
+      </w:r>
+      <w:r>
+        <w:rPr>
+          <w:rFonts w:ascii="Arial" w:hAnsi="Arial" w:cs="Arial"/>
+          <w:sz w:val="24"/>
+          <w:szCs w:val="24"/>
+        </w:rPr>
+        <w:t xml:space="preserve"> </w:t>
+      </w:r>
+      <w:r>
+        <w:rPr>
+          <w:rFonts w:ascii="Arial" w:hAnsi="Arial" w:cs="Arial"/>
+          <w:sz w:val="24"/>
+          <w:szCs w:val="24"/>
+        </w:rPr>
+        <w:t xml:space="preserve">in </w:t>
+      </w:r>
+      <w:proofErr w:type="spellStart"/>
+      <w:r>
+        <w:rPr>
+          <w:rFonts w:ascii="Arial" w:hAnsi="Arial" w:cs="Arial"/>
+          <w:sz w:val="24"/>
+          <w:szCs w:val="24"/>
+        </w:rPr>
+        <w:t>Calendar.getInstance</w:t>
+      </w:r>
+      <w:proofErr w:type="spellEnd"/>
+      <w:r>
+        <w:rPr>
+          <w:rFonts w:ascii="Arial" w:hAnsi="Arial" w:cs="Arial"/>
+          <w:sz w:val="24"/>
+          <w:szCs w:val="24"/>
+        </w:rPr>
+        <w:t>(</w:t>
+      </w:r>
+      <w:proofErr w:type="gramStart"/>
+      <w:r>
+        <w:rPr>
+          <w:rFonts w:ascii="Arial" w:hAnsi="Arial" w:cs="Arial"/>
+          <w:sz w:val="24"/>
+          <w:szCs w:val="24"/>
+        </w:rPr>
+        <w:t>).</w:t>
+      </w:r>
+      <w:proofErr w:type="spellStart"/>
+      <w:r>
+        <w:rPr>
+          <w:rFonts w:ascii="Arial" w:hAnsi="Arial" w:cs="Arial"/>
+          <w:b/>
+          <w:bCs/>
+          <w:sz w:val="24"/>
+          <w:szCs w:val="24"/>
+        </w:rPr>
+        <w:t>getDaysDifference</w:t>
+      </w:r>
+      <w:proofErr w:type="spellEnd"/>
+      <w:proofErr w:type="gramEnd"/>
+      <w:r>
+        <w:rPr>
+          <w:rFonts w:ascii="Arial" w:hAnsi="Arial" w:cs="Arial"/>
+          <w:sz w:val="24"/>
+          <w:szCs w:val="24"/>
+        </w:rPr>
+        <w:t xml:space="preserve"> </w:t>
+      </w:r>
+    </w:p>
+    <w:p>
+      <w:pPr>
+        <w:rPr>
+          <w:rFonts w:ascii="Arial" w:hAnsi="Arial" w:cs="Arial"/>
+          <w:sz w:val="24"/>
+          <w:szCs w:val="24"/>
+        </w:rPr>
+      </w:pPr>
+      <w:r>
+        <w:rPr>
+          <w:rFonts w:ascii="Arial" w:hAnsi="Arial" w:cs="Arial"/>
+          <w:sz w:val="24"/>
+          <w:szCs w:val="24"/>
+        </w:rPr>
+        <w:t>T</w:t>
+      </w:r>
+      <w:r>
+        <w:rPr>
+          <w:rFonts w:ascii="Arial" w:hAnsi="Arial" w:cs="Arial"/>
+          <w:sz w:val="24"/>
+          <w:szCs w:val="24"/>
+        </w:rPr>
+        <w:t>3</w:t>
+      </w:r>
+      <w:r>
+        <w:rPr>
+          <w:rFonts w:ascii="Arial" w:hAnsi="Arial" w:cs="Arial"/>
+          <w:sz w:val="24"/>
+          <w:szCs w:val="24"/>
+        </w:rPr>
+        <w:t xml:space="preserve">: Check if </w:t>
+      </w:r>
+      <w:proofErr w:type="spellStart"/>
+      <w:r>
+        <w:rPr>
+          <w:rFonts w:ascii="Arial" w:hAnsi="Arial" w:cs="Arial"/>
+          <w:sz w:val="24"/>
+          <w:szCs w:val="24"/>
+        </w:rPr>
+        <w:t>day</w:t>
+      </w:r>
+      <w:r>
+        <w:rPr>
+          <w:rFonts w:ascii="Arial" w:hAnsi="Arial" w:cs="Arial"/>
+          <w:sz w:val="24"/>
+          <w:szCs w:val="24"/>
+        </w:rPr>
+        <w:t>sOverdue</w:t>
+      </w:r>
+      <w:proofErr w:type="spellEnd"/>
+      <w:r>
+        <w:rPr>
+          <w:rFonts w:ascii="Arial" w:hAnsi="Arial" w:cs="Arial"/>
+          <w:sz w:val="24"/>
+          <w:szCs w:val="24"/>
+        </w:rPr>
+        <w:t xml:space="preserve"> variable</w:t>
+      </w:r>
+      <w:r>
+        <w:rPr>
+          <w:rFonts w:ascii="Arial" w:hAnsi="Arial" w:cs="Arial"/>
+          <w:sz w:val="24"/>
+          <w:szCs w:val="24"/>
+        </w:rPr>
+        <w:t xml:space="preserve"> is </w:t>
+      </w:r>
+      <w:r>
+        <w:rPr>
+          <w:rFonts w:ascii="Arial" w:hAnsi="Arial" w:cs="Arial"/>
+          <w:sz w:val="24"/>
+          <w:szCs w:val="24"/>
+        </w:rPr>
+        <w:t>not 1</w:t>
+      </w:r>
+    </w:p>
+    <w:p>
+      <w:pPr>
+        <w:rPr>
+          <w:rFonts w:ascii="Arial" w:hAnsi="Arial" w:cs="Arial"/>
+          <w:sz w:val="24"/>
+          <w:szCs w:val="24"/>
+        </w:rPr>
+      </w:pPr>
+      <w:r>
+        <w:rPr>
+          <w:rFonts w:ascii="Arial" w:hAnsi="Arial" w:cs="Arial"/>
+          <w:sz w:val="24"/>
+          <w:szCs w:val="24"/>
+        </w:rPr>
+        <w:t>R</w:t>
+      </w:r>
+      <w:r>
+        <w:rPr>
+          <w:rFonts w:ascii="Arial" w:hAnsi="Arial" w:cs="Arial"/>
+          <w:sz w:val="24"/>
+          <w:szCs w:val="24"/>
+        </w:rPr>
+        <w:t>3</w:t>
+      </w:r>
+      <w:r>
+        <w:rPr>
+          <w:rFonts w:ascii="Arial" w:hAnsi="Arial" w:cs="Arial"/>
+          <w:sz w:val="24"/>
+          <w:szCs w:val="24"/>
+        </w:rPr>
+        <w:t xml:space="preserve">: </w:t>
+      </w:r>
+      <w:proofErr w:type="spellStart"/>
+      <w:r>
+        <w:rPr>
+          <w:rFonts w:ascii="Arial" w:hAnsi="Arial" w:cs="Arial"/>
+          <w:sz w:val="24"/>
+          <w:szCs w:val="24"/>
+        </w:rPr>
+        <w:t>daysOverdue</w:t>
+      </w:r>
+      <w:proofErr w:type="spellEnd"/>
+      <w:r>
+        <w:rPr>
+          <w:rFonts w:ascii="Arial" w:hAnsi="Arial" w:cs="Arial"/>
+          <w:sz w:val="24"/>
+          <w:szCs w:val="24"/>
+        </w:rPr>
+        <w:t xml:space="preserve"> == 0</w:t>
+      </w:r>
+    </w:p>
+    <w:p>
+      <w:pPr>
+        <w:rPr>
+          <w:rFonts w:ascii="Arial" w:hAnsi="Arial" w:cs="Arial"/>
+          <w:sz w:val="24"/>
+          <w:szCs w:val="24"/>
+        </w:rPr>
+      </w:pPr>
+      <w:r>
+        <w:rPr>
+          <w:rFonts w:ascii="Arial" w:hAnsi="Arial" w:cs="Arial"/>
+          <w:sz w:val="24"/>
+          <w:szCs w:val="24"/>
+        </w:rPr>
+        <w:t xml:space="preserve">H3 is True - </w:t>
+      </w:r>
+      <w:r>
+        <w:rPr>
+          <w:rFonts w:ascii="Arial" w:hAnsi="Arial" w:cs="Arial"/>
+          <w:sz w:val="24"/>
+          <w:szCs w:val="24"/>
+        </w:rPr>
+        <w:t xml:space="preserve">problem is contained </w:t>
+      </w:r>
+      <w:proofErr w:type="gramStart"/>
+      <w:r>
+        <w:rPr>
+          <w:rFonts w:ascii="Arial" w:hAnsi="Arial" w:cs="Arial"/>
+          <w:sz w:val="24"/>
+          <w:szCs w:val="24"/>
+        </w:rPr>
+        <w:t xml:space="preserve">in </w:t>
+      </w:r>
+      <w:r>
+        <w:rPr>
+          <w:rFonts w:ascii="Arial" w:hAnsi="Arial" w:cs="Arial"/>
+          <w:sz w:val="24"/>
+          <w:szCs w:val="24"/>
+        </w:rPr>
+        <w:t>.</w:t>
+      </w:r>
+      <w:proofErr w:type="spellStart"/>
+      <w:r>
+        <w:rPr>
+          <w:rFonts w:ascii="Arial" w:hAnsi="Arial" w:cs="Arial"/>
+          <w:b/>
+          <w:bCs/>
+          <w:sz w:val="24"/>
+          <w:szCs w:val="24"/>
+        </w:rPr>
+        <w:t>getDaysDifference</w:t>
+      </w:r>
+      <w:proofErr w:type="spellEnd"/>
+      <w:proofErr w:type="gramEnd"/>
+    </w:p>
+    <w:p>
+      <w:pPr>
+        <w:rPr>
+          <w:rFonts w:ascii="Arial" w:hAnsi="Arial" w:cs="Arial"/>
+          <w:sz w:val="24"/>
+          <w:szCs w:val="24"/>
+        </w:rPr>
+      </w:pPr>
+      <w:r>
+        <w:rPr>
+          <w:noProof/>
+        </w:rPr>
+        <w:drawing>
+          <wp:inline distT="0" distB="0" distL="0" distR="0" wp14:anchorId="274E330D" wp14:editId="76D88217">
+            <wp:extent cx="5731510" cy="808990"/>
+            <wp:effectExtent l="0" t="0" r="2540" b="0"/>
+            <wp:docPr id="5" name="Picture 5"/>
+            <wp:cNvGraphicFramePr>
+              <a:graphicFrameLocks xmlns:a="http://schemas.openxmlformats.org/drawingml/2006/main" noChangeAspect="1"/>
+            </wp:cNvGraphicFramePr>
+            <a:graphic xmlns:a="http://schemas.openxmlformats.org/drawingml/2006/main">
+              <a:graphicData uri="http://schemas.openxmlformats.org/drawingml/2006/picture">
+                <pic:pic xmlns:pic="http://schemas.openxmlformats.org/drawingml/2006/picture">
+                  <pic:nvPicPr>
+                    <pic:cNvPr id="1" name=""/>
+                    <pic:cNvPicPr/>
+                  </pic:nvPicPr>
+                  <pic:blipFill>
+                    <a:blip r:embed="rId7"/>
+                    <a:stretch>
+                      <a:fillRect/>
+                    </a:stretch>
+                  </pic:blipFill>
+                  <pic:spPr>
+                    <a:xfrm>
+                      <a:off x="0" y="0"/>
+                      <a:ext cx="5731510" cy="808990"/>
+                    </a:xfrm>
+                    <a:prstGeom prst="rect">
+                      <a:avLst/>
+                    </a:prstGeom>
+                  </pic:spPr>
+                </pic:pic>
+              </a:graphicData>
+            </a:graphic>
+          </wp:inline>
+        </w:drawing>
+      </w:r>
+    </w:p>
+    <w:p>
+      <w:pPr>
+        <w:rPr>
+          <w:rFonts w:ascii="Arial" w:hAnsi="Arial" w:cs="Arial"/>
+          <w:sz w:val="24"/>
+          <w:szCs w:val="24"/>
+        </w:rPr>
+      </w:pPr>
+    </w:p>
+    <w:p>
+      <w:pPr>
+        <w:rPr>
+          <w:rFonts w:ascii="Courier New" w:hAnsi="Courier New" w:cs="Courier New"/>
+          <w:color w:val="000000"/>
+          <w:sz w:val="20"/>
+          <w:szCs w:val="20"/>
+          <w:shd w:val="clear" w:color="auto" w:fill="E8F2FE"/>
+        </w:rPr>
+      </w:pPr>
+      <w:r>
+        <w:rPr>
+          <w:rFonts w:ascii="Arial" w:hAnsi="Arial" w:cs="Arial"/>
+          <w:sz w:val="24"/>
+          <w:szCs w:val="24"/>
+        </w:rPr>
+        <w:t xml:space="preserve">H4: </w:t>
+      </w:r>
+      <w:r>
+        <w:rPr>
+          <w:rFonts w:ascii="Arial" w:hAnsi="Arial" w:cs="Arial"/>
+          <w:sz w:val="24"/>
+          <w:szCs w:val="24"/>
+        </w:rPr>
+        <w:t>problem is with c</w:t>
+      </w:r>
+      <w:r>
+        <w:rPr>
+          <w:rFonts w:ascii="Arial" w:hAnsi="Arial" w:cs="Arial"/>
+          <w:sz w:val="24"/>
+          <w:szCs w:val="24"/>
+        </w:rPr>
+        <w:t>alculation</w:t>
+      </w:r>
+      <w:r>
+        <w:rPr>
+          <w:rFonts w:ascii="Arial" w:hAnsi="Arial" w:cs="Arial"/>
+          <w:sz w:val="24"/>
+          <w:szCs w:val="24"/>
+        </w:rPr>
+        <w:t xml:space="preserve"> of </w:t>
+      </w:r>
+      <w:r>
+        <w:rPr>
+          <w:rFonts w:ascii="Courier New" w:hAnsi="Courier New" w:cs="Courier New"/>
+          <w:b/>
+          <w:bCs/>
+          <w:color w:val="7F0055"/>
+          <w:sz w:val="20"/>
+          <w:szCs w:val="20"/>
+          <w:shd w:val="clear" w:color="auto" w:fill="E8F2FE"/>
+        </w:rPr>
+        <w:t>long</w:t>
+      </w:r>
+      <w:r>
+        <w:rPr>
+          <w:rFonts w:ascii="Courier New" w:hAnsi="Courier New" w:cs="Courier New"/>
+          <w:color w:val="000000"/>
+          <w:sz w:val="20"/>
+          <w:szCs w:val="20"/>
+          <w:shd w:val="clear" w:color="auto" w:fill="E8F2FE"/>
+        </w:rPr>
+        <w:t xml:space="preserve"> </w:t>
+      </w:r>
+      <w:proofErr w:type="spellStart"/>
+      <w:r>
+        <w:rPr>
+          <w:rFonts w:ascii="Courier New" w:hAnsi="Courier New" w:cs="Courier New"/>
+          <w:color w:val="6A3E3E"/>
+          <w:sz w:val="20"/>
+          <w:szCs w:val="20"/>
+          <w:shd w:val="clear" w:color="auto" w:fill="F0D8A8"/>
+        </w:rPr>
+        <w:t>diffMilliseconds</w:t>
+      </w:r>
+      <w:proofErr w:type="spellEnd"/>
+      <w:r>
+        <w:rPr>
+          <w:rFonts w:ascii="Courier New" w:hAnsi="Courier New" w:cs="Courier New"/>
+          <w:color w:val="000000"/>
+          <w:sz w:val="20"/>
+          <w:szCs w:val="20"/>
+          <w:shd w:val="clear" w:color="auto" w:fill="E8F2FE"/>
+        </w:rPr>
+        <w:t xml:space="preserve"> = </w:t>
+      </w:r>
+      <w:proofErr w:type="spellStart"/>
+      <w:r>
+        <w:rPr>
+          <w:rFonts w:ascii="Courier New" w:hAnsi="Courier New" w:cs="Courier New"/>
+          <w:color w:val="000000"/>
+          <w:sz w:val="20"/>
+          <w:szCs w:val="20"/>
+          <w:shd w:val="clear" w:color="auto" w:fill="E8F2FE"/>
+        </w:rPr>
+        <w:t>getDate</w:t>
+      </w:r>
+      <w:proofErr w:type="spellEnd"/>
+      <w:r>
+        <w:rPr>
+          <w:rFonts w:ascii="Courier New" w:hAnsi="Courier New" w:cs="Courier New"/>
+          <w:color w:val="000000"/>
+          <w:sz w:val="20"/>
+          <w:szCs w:val="20"/>
+          <w:shd w:val="clear" w:color="auto" w:fill="E8F2FE"/>
+        </w:rPr>
+        <w:t>(</w:t>
+      </w:r>
+      <w:proofErr w:type="gramStart"/>
+      <w:r>
+        <w:rPr>
+          <w:rFonts w:ascii="Courier New" w:hAnsi="Courier New" w:cs="Courier New"/>
+          <w:color w:val="000000"/>
+          <w:sz w:val="20"/>
+          <w:szCs w:val="20"/>
+          <w:shd w:val="clear" w:color="auto" w:fill="E8F2FE"/>
+        </w:rPr>
+        <w:t>).</w:t>
+      </w:r>
+      <w:proofErr w:type="spellStart"/>
+      <w:r>
+        <w:rPr>
+          <w:rFonts w:ascii="Courier New" w:hAnsi="Courier New" w:cs="Courier New"/>
+          <w:color w:val="000000"/>
+          <w:sz w:val="20"/>
+          <w:szCs w:val="20"/>
+          <w:shd w:val="clear" w:color="auto" w:fill="E8F2FE"/>
+        </w:rPr>
+        <w:t>getTime</w:t>
+      </w:r>
+      <w:proofErr w:type="spellEnd"/>
+      <w:proofErr w:type="gramEnd"/>
+      <w:r>
+        <w:rPr>
+          <w:rFonts w:ascii="Courier New" w:hAnsi="Courier New" w:cs="Courier New"/>
+          <w:color w:val="000000"/>
+          <w:sz w:val="20"/>
+          <w:szCs w:val="20"/>
+          <w:shd w:val="clear" w:color="auto" w:fill="E8F2FE"/>
+        </w:rPr>
+        <w:t xml:space="preserve">() - </w:t>
+      </w:r>
+      <w:proofErr w:type="spellStart"/>
+      <w:r>
+        <w:rPr>
+          <w:rFonts w:ascii="Courier New" w:hAnsi="Courier New" w:cs="Courier New"/>
+          <w:color w:val="6A3E3E"/>
+          <w:sz w:val="20"/>
+          <w:szCs w:val="20"/>
+          <w:shd w:val="clear" w:color="auto" w:fill="E8F2FE"/>
+        </w:rPr>
+        <w:t>targetDate</w:t>
+      </w:r>
+      <w:r>
+        <w:rPr>
+          <w:rFonts w:ascii="Courier New" w:hAnsi="Courier New" w:cs="Courier New"/>
+          <w:color w:val="000000"/>
+          <w:sz w:val="20"/>
+          <w:szCs w:val="20"/>
+          <w:shd w:val="clear" w:color="auto" w:fill="E8F2FE"/>
+        </w:rPr>
+        <w:t>.getTime</w:t>
+      </w:r>
+      <w:proofErr w:type="spellEnd"/>
+      <w:r>
+        <w:rPr>
+          <w:rFonts w:ascii="Courier New" w:hAnsi="Courier New" w:cs="Courier New"/>
+          <w:color w:val="000000"/>
+          <w:sz w:val="20"/>
+          <w:szCs w:val="20"/>
+          <w:shd w:val="clear" w:color="auto" w:fill="E8F2FE"/>
+        </w:rPr>
+        <w:t>();</w:t>
+      </w:r>
+      <w:r>
+        <w:rPr>
+          <w:rFonts w:ascii="Courier New" w:hAnsi="Courier New" w:cs="Courier New"/>
+          <w:color w:val="000000"/>
+          <w:sz w:val="20"/>
+          <w:szCs w:val="20"/>
+          <w:shd w:val="clear" w:color="auto" w:fill="E8F2FE"/>
+        </w:rPr>
+        <w:t xml:space="preserve"> </w:t>
+      </w:r>
+    </w:p>
+    <w:p>
+      <w:pPr>
+        <w:rPr>
+          <w:rFonts w:ascii="Arial" w:hAnsi="Arial" w:cs="Arial"/>
+          <w:sz w:val="24"/>
+          <w:szCs w:val="24"/>
+        </w:rPr>
+      </w:pPr>
+      <w:r>
+        <w:rPr>
+          <w:rFonts w:ascii="Arial" w:hAnsi="Arial" w:cs="Arial"/>
+          <w:sz w:val="24"/>
+          <w:szCs w:val="24"/>
+        </w:rPr>
+        <w:t>T</w:t>
+      </w:r>
+      <w:r>
+        <w:rPr>
+          <w:rFonts w:ascii="Arial" w:hAnsi="Arial" w:cs="Arial"/>
+          <w:sz w:val="24"/>
+          <w:szCs w:val="24"/>
+        </w:rPr>
+        <w:t>4:</w:t>
+      </w:r>
+      <w:r>
+        <w:rPr>
+          <w:rFonts w:ascii="Arial" w:hAnsi="Arial" w:cs="Arial"/>
+          <w:sz w:val="24"/>
+          <w:szCs w:val="24"/>
+        </w:rPr>
+        <w:t xml:space="preserve"> Check if </w:t>
+      </w:r>
+      <w:proofErr w:type="spellStart"/>
+      <w:proofErr w:type="gramStart"/>
+      <w:r>
+        <w:rPr>
+          <w:rFonts w:ascii="Courier New" w:hAnsi="Courier New" w:cs="Courier New"/>
+          <w:color w:val="6A3E3E"/>
+          <w:sz w:val="20"/>
+          <w:szCs w:val="20"/>
+          <w:shd w:val="clear" w:color="auto" w:fill="F0D8A8"/>
+        </w:rPr>
+        <w:t>diffMilliseconds</w:t>
+      </w:r>
+      <w:proofErr w:type="spellEnd"/>
+      <w:r>
+        <w:rPr>
+          <w:rFonts w:ascii="Arial" w:hAnsi="Arial" w:cs="Arial"/>
+          <w:sz w:val="24"/>
+          <w:szCs w:val="24"/>
+        </w:rPr>
+        <w:t xml:space="preserve"> </w:t>
+      </w:r>
+      <w:r>
+        <w:rPr>
+          <w:rFonts w:ascii="Arial" w:hAnsi="Arial" w:cs="Arial"/>
+          <w:sz w:val="24"/>
+          <w:szCs w:val="24"/>
+        </w:rPr>
+        <w:t>!</w:t>
+      </w:r>
+      <w:proofErr w:type="gramEnd"/>
+      <w:r>
+        <w:rPr>
+          <w:rFonts w:ascii="Arial" w:hAnsi="Arial" w:cs="Arial"/>
+          <w:sz w:val="24"/>
+          <w:szCs w:val="24"/>
+        </w:rPr>
+        <w:t xml:space="preserve">= </w:t>
+      </w:r>
+      <w:r>
+        <w:rPr>
+          <w:rFonts w:ascii="Arial" w:hAnsi="Arial" w:cs="Arial"/>
+          <w:sz w:val="24"/>
+          <w:szCs w:val="24"/>
+        </w:rPr>
+        <w:t>86400000*</w:t>
+      </w:r>
+    </w:p>
+    <w:p>
+      <w:pPr>
+        <w:rPr>
+          <w:rFonts w:ascii="Arial" w:hAnsi="Arial" w:cs="Arial"/>
+          <w:sz w:val="24"/>
+          <w:szCs w:val="24"/>
+          <w:vertAlign w:val="superscript"/>
+        </w:rPr>
+      </w:pPr>
+      <w:r>
+        <w:rPr>
+          <w:rFonts w:ascii="Arial" w:hAnsi="Arial" w:cs="Arial"/>
+          <w:sz w:val="24"/>
+          <w:szCs w:val="24"/>
+          <w:vertAlign w:val="superscript"/>
+        </w:rPr>
+        <w:t>*</w:t>
+      </w:r>
+      <w:r>
+        <w:rPr>
+          <w:rFonts w:ascii="Arial" w:hAnsi="Arial" w:cs="Arial"/>
+          <w:sz w:val="24"/>
+          <w:szCs w:val="24"/>
+          <w:vertAlign w:val="superscript"/>
+        </w:rPr>
+        <w:t>A d</w:t>
+      </w:r>
+      <w:r>
+        <w:rPr>
+          <w:rFonts w:ascii="Arial" w:hAnsi="Arial" w:cs="Arial"/>
+          <w:sz w:val="24"/>
+          <w:szCs w:val="24"/>
+          <w:vertAlign w:val="superscript"/>
+        </w:rPr>
+        <w:t>ay is equal to 86400000 milliseconds.</w:t>
+      </w:r>
+    </w:p>
+    <w:p>
+      <w:pPr>
+        <w:rPr>
+          <w:rFonts w:ascii="Arial" w:hAnsi="Arial" w:cs="Arial"/>
+          <w:sz w:val="24"/>
+          <w:szCs w:val="24"/>
+        </w:rPr>
+      </w:pPr>
+      <w:r>
+        <w:rPr>
+          <w:rFonts w:ascii="Arial" w:hAnsi="Arial" w:cs="Arial"/>
+          <w:sz w:val="24"/>
+          <w:szCs w:val="24"/>
+        </w:rPr>
+        <w:t xml:space="preserve">R4: </w:t>
+      </w:r>
+      <w:proofErr w:type="spellStart"/>
+      <w:r>
+        <w:rPr>
+          <w:rFonts w:ascii="Courier New" w:hAnsi="Courier New" w:cs="Courier New"/>
+          <w:color w:val="6A3E3E"/>
+          <w:sz w:val="20"/>
+          <w:szCs w:val="20"/>
+          <w:shd w:val="clear" w:color="auto" w:fill="F0D8A8"/>
+        </w:rPr>
+        <w:t>diffMilliseconds</w:t>
+      </w:r>
+      <w:proofErr w:type="spellEnd"/>
+      <w:r>
+        <w:rPr>
+          <w:rFonts w:ascii="Arial" w:hAnsi="Arial" w:cs="Arial"/>
+          <w:sz w:val="24"/>
+          <w:szCs w:val="24"/>
+        </w:rPr>
+        <w:t xml:space="preserve"> =</w:t>
+      </w:r>
+      <w:r>
+        <w:rPr>
+          <w:rFonts w:ascii="Arial" w:hAnsi="Arial" w:cs="Arial"/>
+          <w:sz w:val="24"/>
+          <w:szCs w:val="24"/>
+        </w:rPr>
+        <w:t>=</w:t>
+      </w:r>
+      <w:r>
+        <w:rPr>
+          <w:rFonts w:ascii="Arial" w:hAnsi="Arial" w:cs="Arial"/>
+          <w:sz w:val="24"/>
+          <w:szCs w:val="24"/>
+        </w:rPr>
+        <w:t xml:space="preserve"> 86400000</w:t>
+      </w:r>
+    </w:p>
+    <w:p>
+      <w:pPr>
+        <w:rPr>
+          <w:rFonts w:ascii="Arial" w:hAnsi="Arial" w:cs="Arial"/>
+          <w:sz w:val="24"/>
+          <w:szCs w:val="24"/>
+        </w:rPr>
+      </w:pPr>
+      <w:r>
+        <w:rPr>
+          <w:rFonts w:ascii="Arial" w:hAnsi="Arial" w:cs="Arial"/>
+          <w:sz w:val="24"/>
+          <w:szCs w:val="24"/>
+        </w:rPr>
+        <w:t>H4 is False – problem is not contained within</w:t>
+      </w:r>
+      <w:r>
+        <w:rPr>
+          <w:rFonts w:ascii="Arial" w:hAnsi="Arial" w:cs="Arial"/>
+          <w:sz w:val="24"/>
+          <w:szCs w:val="24"/>
+        </w:rPr>
+        <w:t xml:space="preserve"> </w:t>
+      </w:r>
+      <w:proofErr w:type="spellStart"/>
+      <w:r>
+        <w:rPr>
+          <w:rFonts w:ascii="Courier New" w:hAnsi="Courier New" w:cs="Courier New"/>
+          <w:color w:val="6A3E3E"/>
+          <w:sz w:val="20"/>
+          <w:szCs w:val="20"/>
+          <w:shd w:val="clear" w:color="auto" w:fill="F0D8A8"/>
+        </w:rPr>
+        <w:t>diffMilliseconds</w:t>
+      </w:r>
+      <w:proofErr w:type="spellEnd"/>
+      <w:r>
+        <w:rPr>
+          <w:rFonts w:ascii="Arial" w:hAnsi="Arial" w:cs="Arial"/>
+          <w:sz w:val="24"/>
+          <w:szCs w:val="24"/>
+        </w:rPr>
+        <w:t xml:space="preserve"> c</w:t>
+      </w:r>
+      <w:r>
+        <w:rPr>
+          <w:rFonts w:ascii="Arial" w:hAnsi="Arial" w:cs="Arial"/>
+          <w:sz w:val="24"/>
+          <w:szCs w:val="24"/>
+        </w:rPr>
+        <w:t>alculation</w:t>
+      </w:r>
+    </w:p>
+    <w:p>
+      <w:pPr>
+        <w:rPr>
+          <w:rFonts w:ascii="Arial" w:hAnsi="Arial" w:cs="Arial"/>
+          <w:sz w:val="24"/>
+          <w:szCs w:val="24"/>
+        </w:rPr>
+      </w:pPr>
+      <w:r>
+        <w:rPr>
+          <w:noProof/>
+        </w:rPr>
+        <w:drawing>
+          <wp:inline distT="0" distB="0" distL="0" distR="0" wp14:anchorId="593B8E90" wp14:editId="2FAC4BA5">
+            <wp:extent cx="5731510" cy="1538605"/>
+            <wp:effectExtent l="0" t="0" r="2540" b="4445"/>
+            <wp:docPr id="6" name="Picture 6"/>
+            <wp:cNvGraphicFramePr>
+              <a:graphicFrameLocks xmlns:a="http://schemas.openxmlformats.org/drawingml/2006/main" noChangeAspect="1"/>
+            </wp:cNvGraphicFramePr>
+            <a:graphic xmlns:a="http://schemas.openxmlformats.org/drawingml/2006/main">
+              <a:graphicData uri="http://schemas.openxmlformats.org/drawingml/2006/picture">
+                <pic:pic xmlns:pic="http://schemas.openxmlformats.org/drawingml/2006/picture">
+                  <pic:nvPicPr>
+                    <pic:cNvPr id="1" name=""/>
+                    <pic:cNvPicPr/>
+                  </pic:nvPicPr>
+                  <pic:blipFill>
+                    <a:blip r:embed="rId8"/>
+                    <a:stretch>
+                      <a:fillRect/>
+                    </a:stretch>
+                  </pic:blipFill>
+                  <pic:spPr>
+                    <a:xfrm>
+                      <a:off x="0" y="0"/>
+                      <a:ext cx="5731510" cy="1538605"/>
+                    </a:xfrm>
+                    <a:prstGeom prst="rect">
+                      <a:avLst/>
+                    </a:prstGeom>
+                  </pic:spPr>
+                </pic:pic>
+              </a:graphicData>
+            </a:graphic>
+          </wp:inline>
+        </w:drawing>
+      </w:r>
+    </w:p>
+    <w:p>
+      <w:pPr>
+        <w:rPr>
+          <w:rFonts w:ascii="Courier New" w:hAnsi="Courier New" w:cs="Courier New"/>
+          <w:color w:val="000000"/>
+          <w:sz w:val="20"/>
+          <w:szCs w:val="20"/>
+          <w:shd w:val="clear" w:color="auto" w:fill="E8F2FE"/>
+        </w:rPr>
+      </w:pPr>
+    </w:p>
+    <w:p>
+      <w:pPr>
+        <w:rPr>
+          <w:rFonts w:ascii="Arial" w:hAnsi="Arial" w:cs="Arial"/>
+          <w:sz w:val="24"/>
+          <w:szCs w:val="24"/>
+        </w:rPr>
+      </w:pPr>
+    </w:p>
+    <w:p>
+      <w:pPr>
+        <w:rPr>
+          <w:rFonts w:ascii="Arial" w:hAnsi="Arial" w:cs="Arial"/>
+          <w:sz w:val="24"/>
+          <w:szCs w:val="24"/>
+        </w:rPr>
+      </w:pPr>
+      <w:r>
+        <w:rPr>
+          <w:rFonts w:ascii="Arial" w:hAnsi="Arial" w:cs="Arial"/>
+          <w:sz w:val="24"/>
+          <w:szCs w:val="24"/>
+        </w:rPr>
+        <w:lastRenderedPageBreak/>
+        <w:t>H</w:t>
+      </w:r>
+      <w:r>
+        <w:rPr>
+          <w:rFonts w:ascii="Arial" w:hAnsi="Arial" w:cs="Arial"/>
+          <w:sz w:val="24"/>
+          <w:szCs w:val="24"/>
+        </w:rPr>
+        <w:t>5</w:t>
+      </w:r>
+      <w:r>
+        <w:rPr>
+          <w:rFonts w:ascii="Arial" w:hAnsi="Arial" w:cs="Arial"/>
+          <w:sz w:val="24"/>
+          <w:szCs w:val="24"/>
+        </w:rPr>
+        <w:t>:</w:t>
+      </w:r>
+      <w:r>
+        <w:rPr>
+          <w:rFonts w:ascii="Arial" w:hAnsi="Arial" w:cs="Arial"/>
+          <w:sz w:val="24"/>
+          <w:szCs w:val="24"/>
+        </w:rPr>
+        <w:t xml:space="preserve"> </w:t>
+      </w:r>
+      <w:r>
+        <w:rPr>
+          <w:rFonts w:ascii="Arial" w:hAnsi="Arial" w:cs="Arial"/>
+          <w:sz w:val="24"/>
+          <w:szCs w:val="24"/>
+        </w:rPr>
+        <w:t xml:space="preserve">problem is </w:t>
+      </w:r>
+      <w:r>
+        <w:rPr>
+          <w:rFonts w:ascii="Arial" w:hAnsi="Arial" w:cs="Arial"/>
+          <w:sz w:val="24"/>
+          <w:szCs w:val="24"/>
+        </w:rPr>
+        <w:t xml:space="preserve">with </w:t>
+      </w:r>
+      <w:proofErr w:type="spellStart"/>
+      <w:r>
+        <w:rPr>
+          <w:rFonts w:ascii="Courier New" w:hAnsi="Courier New" w:cs="Courier New"/>
+          <w:color w:val="6A3E3E"/>
+          <w:sz w:val="20"/>
+          <w:szCs w:val="20"/>
+          <w:shd w:val="clear" w:color="auto" w:fill="F0D8A8"/>
+        </w:rPr>
+        <w:t>diffDays</w:t>
+      </w:r>
+      <w:proofErr w:type="spellEnd"/>
+      <w:r>
+        <w:rPr>
+          <w:rFonts w:ascii="Arial" w:hAnsi="Arial" w:cs="Arial"/>
+          <w:sz w:val="24"/>
+          <w:szCs w:val="24"/>
+        </w:rPr>
+        <w:t xml:space="preserve"> calculation</w:t>
+      </w:r>
+    </w:p>
+    <w:p>
+      <w:pPr>
+        <w:rPr>
+          <w:rFonts w:ascii="Arial" w:hAnsi="Arial" w:cs="Arial"/>
+          <w:sz w:val="24"/>
+          <w:szCs w:val="24"/>
+        </w:rPr>
+      </w:pPr>
+      <w:r>
+        <w:rPr>
+          <w:rFonts w:ascii="Arial" w:hAnsi="Arial" w:cs="Arial"/>
+          <w:sz w:val="24"/>
+          <w:szCs w:val="24"/>
+        </w:rPr>
+        <w:t>T</w:t>
+      </w:r>
+      <w:r>
+        <w:rPr>
+          <w:rFonts w:ascii="Arial" w:hAnsi="Arial" w:cs="Arial"/>
+          <w:sz w:val="24"/>
+          <w:szCs w:val="24"/>
+        </w:rPr>
+        <w:t>5</w:t>
+      </w:r>
+      <w:r>
+        <w:rPr>
+          <w:rFonts w:ascii="Arial" w:hAnsi="Arial" w:cs="Arial"/>
+          <w:sz w:val="24"/>
+          <w:szCs w:val="24"/>
+        </w:rPr>
+        <w:t xml:space="preserve">: Check if </w:t>
+      </w:r>
+      <w:proofErr w:type="spellStart"/>
+      <w:r>
+        <w:rPr>
+          <w:rFonts w:ascii="Courier New" w:hAnsi="Courier New" w:cs="Courier New"/>
+          <w:color w:val="6A3E3E"/>
+          <w:sz w:val="20"/>
+          <w:szCs w:val="20"/>
+          <w:shd w:val="clear" w:color="auto" w:fill="F0D8A8"/>
+        </w:rPr>
+        <w:t>diff</w:t>
+      </w:r>
+      <w:r>
+        <w:rPr>
+          <w:rFonts w:ascii="Courier New" w:hAnsi="Courier New" w:cs="Courier New"/>
+          <w:color w:val="6A3E3E"/>
+          <w:sz w:val="20"/>
+          <w:szCs w:val="20"/>
+          <w:shd w:val="clear" w:color="auto" w:fill="F0D8A8"/>
+        </w:rPr>
+        <w:t>Days</w:t>
+      </w:r>
+      <w:proofErr w:type="spellEnd"/>
+      <w:r>
+        <w:rPr>
+          <w:rFonts w:ascii="Arial" w:hAnsi="Arial" w:cs="Arial"/>
+          <w:sz w:val="24"/>
+          <w:szCs w:val="24"/>
+        </w:rPr>
+        <w:t xml:space="preserve"> </w:t>
+      </w:r>
+      <w:r>
+        <w:rPr>
+          <w:rFonts w:ascii="Arial" w:hAnsi="Arial" w:cs="Arial"/>
+          <w:sz w:val="24"/>
+          <w:szCs w:val="24"/>
+        </w:rPr>
+        <w:t>== 0</w:t>
+      </w:r>
+    </w:p>
+    <w:p>
+      <w:pPr>
+        <w:rPr>
+          <w:rFonts w:ascii="Arial" w:hAnsi="Arial" w:cs="Arial"/>
+          <w:sz w:val="24"/>
+          <w:szCs w:val="24"/>
+        </w:rPr>
+      </w:pPr>
+      <w:r>
+        <w:rPr>
+          <w:rFonts w:ascii="Arial" w:hAnsi="Arial" w:cs="Arial"/>
+          <w:sz w:val="24"/>
+          <w:szCs w:val="24"/>
+        </w:rPr>
+        <w:t xml:space="preserve">R5: </w:t>
+      </w:r>
+      <w:proofErr w:type="spellStart"/>
+      <w:r>
+        <w:rPr>
+          <w:rFonts w:ascii="Courier New" w:hAnsi="Courier New" w:cs="Courier New"/>
+          <w:color w:val="6A3E3E"/>
+          <w:sz w:val="20"/>
+          <w:szCs w:val="20"/>
+          <w:shd w:val="clear" w:color="auto" w:fill="F0D8A8"/>
+        </w:rPr>
+        <w:t>diffDays</w:t>
+      </w:r>
+      <w:proofErr w:type="spellEnd"/>
+      <w:r>
+        <w:rPr>
+          <w:rFonts w:ascii="Arial" w:hAnsi="Arial" w:cs="Arial"/>
+          <w:sz w:val="24"/>
+          <w:szCs w:val="24"/>
+        </w:rPr>
+        <w:t xml:space="preserve"> == 0</w:t>
+      </w:r>
+    </w:p>
+    <w:p>
+      <w:pPr>
+        <w:rPr>
+          <w:rFonts w:ascii="Arial" w:hAnsi="Arial" w:cs="Arial"/>
+          <w:sz w:val="24"/>
+          <w:szCs w:val="24"/>
+        </w:rPr>
+      </w:pPr>
+      <w:r>
+        <w:rPr>
+          <w:rFonts w:ascii="Arial" w:hAnsi="Arial" w:cs="Arial"/>
+          <w:sz w:val="24"/>
+          <w:szCs w:val="24"/>
+        </w:rPr>
+        <w:t xml:space="preserve">H5 is True – Problem is within </w:t>
+      </w:r>
+      <w:proofErr w:type="spellStart"/>
+      <w:r>
+        <w:rPr>
+          <w:rFonts w:ascii="Courier New" w:hAnsi="Courier New" w:cs="Courier New"/>
+          <w:color w:val="6A3E3E"/>
+          <w:sz w:val="20"/>
+          <w:szCs w:val="20"/>
+          <w:shd w:val="clear" w:color="auto" w:fill="F0D8A8"/>
+        </w:rPr>
+        <w:t>diffDays</w:t>
+      </w:r>
+      <w:proofErr w:type="spellEnd"/>
+      <w:r>
+        <w:rPr>
+          <w:rFonts w:ascii="Arial" w:hAnsi="Arial" w:cs="Arial"/>
+          <w:sz w:val="24"/>
+          <w:szCs w:val="24"/>
+        </w:rPr>
+        <w:t xml:space="preserve"> calc</w:t>
+      </w:r>
+      <w:r>
+        <w:rPr>
+          <w:rFonts w:ascii="Arial" w:hAnsi="Arial" w:cs="Arial"/>
+          <w:sz w:val="24"/>
+          <w:szCs w:val="24"/>
+        </w:rPr>
+        <w:t>ulation</w:t>
+      </w:r>
+    </w:p>
+    <w:p>
+      <w:pPr>
+        <w:rPr>
+          <w:rFonts w:ascii="Arial" w:hAnsi="Arial" w:cs="Arial"/>
+          <w:color w:val="000000"/>
+          <w:sz w:val="20"/>
+          <w:szCs w:val="20"/>
+          <w:shd w:val="clear" w:color="auto" w:fill="E8F2FE"/>
+        </w:rPr>
+      </w:pPr>
+      <w:r>
+        <w:rPr>
+          <w:rFonts w:ascii="Arial" w:hAnsi="Arial" w:cs="Arial"/>
+          <w:noProof/>
+        </w:rPr>
+        <w:drawing>
+          <wp:inline distT="0" distB="0" distL="0" distR="0" wp14:anchorId="310F10A3" wp14:editId="5808CF76">
+            <wp:extent cx="5731510" cy="1340485"/>
+            <wp:effectExtent l="0" t="0" r="2540" b="0"/>
+            <wp:docPr id="8" name="Picture 8"/>
+            <wp:cNvGraphicFramePr>
+              <a:graphicFrameLocks xmlns:a="http://schemas.openxmlformats.org/drawingml/2006/main" noChangeAspect="1"/>
+            </wp:cNvGraphicFramePr>
+            <a:graphic xmlns:a="http://schemas.openxmlformats.org/drawingml/2006/main">
+              <a:graphicData uri="http://schemas.openxmlformats.org/drawingml/2006/picture">
+                <pic:pic xmlns:pic="http://schemas.openxmlformats.org/drawingml/2006/picture">
+                  <pic:nvPicPr>
+                    <pic:cNvPr id="1" name=""/>
+                    <pic:cNvPicPr/>
+                  </pic:nvPicPr>
+                  <pic:blipFill>
+                    <a:blip r:embed="rId9"/>
+                    <a:stretch>
+                      <a:fillRect/>
+                    </a:stretch>
+                  </pic:blipFill>
+                  <pic:spPr>
+                    <a:xfrm>
+                      <a:off x="0" y="0"/>
+                      <a:ext cx="5731510" cy="1340485"/>
+                    </a:xfrm>
+                    <a:prstGeom prst="rect">
+                      <a:avLst/>
+                    </a:prstGeom>
+                  </pic:spPr>
+                </pic:pic>
+              </a:graphicData>
+            </a:graphic>
+          </wp:inline>
+        </w:drawing>
+      </w:r>
+    </w:p>
+    <w:p>
+      <w:pPr>
+        <w:rPr>
+          <w:rFonts w:ascii="Arial" w:hAnsi="Arial" w:cs="Arial"/>
+          <w:sz w:val="24"/>
+          <w:szCs w:val="24"/>
+        </w:rPr>
+      </w:pPr>
+      <w:r>
+        <w:rPr>
+          <w:rFonts w:ascii="Arial" w:hAnsi="Arial" w:cs="Arial"/>
+          <w:sz w:val="24"/>
+          <w:szCs w:val="24"/>
+        </w:rPr>
+        <w:t xml:space="preserve">/* Bug1 origin detected </w:t>
+      </w:r>
+      <w:r>
+        <w:rPr>
+          <w:rFonts w:ascii="Courier New" w:hAnsi="Courier New" w:cs="Courier New"/>
+          <w:b/>
+          <w:bCs/>
+          <w:i/>
+          <w:iCs/>
+          <w:color w:val="0000C0"/>
+          <w:sz w:val="20"/>
+          <w:szCs w:val="20"/>
+          <w:shd w:val="clear" w:color="auto" w:fill="E8F2FE"/>
+        </w:rPr>
+        <w:t>MILLIS_PER_DAY</w:t>
+      </w:r>
+      <w:r>
+        <w:rPr>
+          <w:rFonts w:ascii="Courier New" w:hAnsi="Courier New" w:cs="Courier New"/>
+          <w:color w:val="000000"/>
+          <w:sz w:val="20"/>
+          <w:szCs w:val="20"/>
+          <w:shd w:val="clear" w:color="auto" w:fill="E8F2FE"/>
+        </w:rPr>
+        <w:t xml:space="preserve"> = 172800000</w:t>
+      </w:r>
+      <w:proofErr w:type="gramStart"/>
+      <w:r>
+        <w:rPr>
+          <w:rFonts w:ascii="Courier New" w:hAnsi="Courier New" w:cs="Courier New"/>
+          <w:color w:val="000000"/>
+          <w:sz w:val="20"/>
+          <w:szCs w:val="20"/>
+          <w:shd w:val="clear" w:color="auto" w:fill="E8F2FE"/>
+        </w:rPr>
+        <w:t>L;</w:t>
+      </w:r>
+      <w:r>
+        <w:rPr>
+          <w:rFonts w:ascii="Arial" w:hAnsi="Arial" w:cs="Arial"/>
+          <w:sz w:val="24"/>
+          <w:szCs w:val="24"/>
+        </w:rPr>
+        <w:t>*</w:t>
+      </w:r>
+      <w:proofErr w:type="gramEnd"/>
+      <w:r>
+        <w:rPr>
+          <w:rFonts w:ascii="Arial" w:hAnsi="Arial" w:cs="Arial"/>
+          <w:sz w:val="24"/>
+          <w:szCs w:val="24"/>
+        </w:rPr>
+        <w:t>*</w:t>
+      </w:r>
+    </w:p>
+    <w:p>
+      <w:pPr>
+        <w:rPr>
+          <w:rFonts w:ascii="Arial" w:hAnsi="Arial" w:cs="Arial"/>
+          <w:sz w:val="24"/>
+          <w:szCs w:val="24"/>
+          <w:vertAlign w:val="superscript"/>
+        </w:rPr>
+      </w:pPr>
+      <w:r>
+        <w:rPr>
+          <w:rFonts w:ascii="Arial" w:hAnsi="Arial" w:cs="Arial"/>
+          <w:sz w:val="24"/>
+          <w:szCs w:val="24"/>
+          <w:vertAlign w:val="superscript"/>
+        </w:rPr>
+        <w:t>** 172800000 milliseconds</w:t>
+      </w:r>
+      <w:r>
+        <w:rPr>
+          <w:rFonts w:ascii="Arial" w:hAnsi="Arial" w:cs="Arial"/>
+          <w:sz w:val="24"/>
+          <w:szCs w:val="24"/>
+          <w:vertAlign w:val="superscript"/>
+        </w:rPr>
+        <w:t xml:space="preserve"> = 2</w:t>
+      </w:r>
+      <w:r>
+        <w:rPr>
+          <w:rFonts w:ascii="Arial" w:hAnsi="Arial" w:cs="Arial"/>
+          <w:sz w:val="24"/>
+          <w:szCs w:val="24"/>
+          <w:vertAlign w:val="superscript"/>
+        </w:rPr>
+        <w:t xml:space="preserve"> </w:t>
+      </w:r>
+      <w:r>
+        <w:rPr>
+          <w:rFonts w:ascii="Arial" w:hAnsi="Arial" w:cs="Arial"/>
+          <w:sz w:val="24"/>
+          <w:szCs w:val="24"/>
+          <w:vertAlign w:val="superscript"/>
+        </w:rPr>
+        <w:t>days</w:t>
+      </w:r>
+      <w:r>
+        <w:rPr>
+          <w:rFonts w:ascii="Arial" w:hAnsi="Arial" w:cs="Arial"/>
+          <w:sz w:val="24"/>
+          <w:szCs w:val="24"/>
+          <w:vertAlign w:val="superscript"/>
+        </w:rPr>
+        <w:t xml:space="preserve">, therefore </w:t>
+      </w:r>
+      <w:proofErr w:type="spellStart"/>
+      <w:r>
+        <w:rPr>
+          <w:rFonts w:ascii="Arial" w:hAnsi="Arial" w:cs="Arial"/>
+          <w:sz w:val="24"/>
+          <w:szCs w:val="24"/>
+          <w:vertAlign w:val="superscript"/>
+        </w:rPr>
+        <w:t>diffDays</w:t>
+      </w:r>
+      <w:proofErr w:type="spellEnd"/>
+      <w:r>
+        <w:rPr>
+          <w:rFonts w:ascii="Arial" w:hAnsi="Arial" w:cs="Arial"/>
+          <w:sz w:val="24"/>
+          <w:szCs w:val="24"/>
+          <w:vertAlign w:val="superscript"/>
+        </w:rPr>
+        <w:t xml:space="preserve"> = 0</w:t>
+      </w:r>
+    </w:p>
+    <w:p>
+      <w:pPr>
+        <w:rPr>
+          <w:rFonts w:ascii="Arial" w:hAnsi="Arial" w:cs="Arial"/>
+          <w:color w:val="000000"/>
+          <w:sz w:val="24"/>
+          <w:szCs w:val="24"/>
+          <w:shd w:val="clear" w:color="auto" w:fill="E8F2FE"/>
+        </w:rPr>
+      </w:pPr>
+      <w:r>
+        <w:rPr>
+          <w:rFonts w:ascii="Arial" w:hAnsi="Arial" w:cs="Arial"/>
+          <w:sz w:val="24"/>
+          <w:szCs w:val="24"/>
+        </w:rPr>
+        <w:t xml:space="preserve">H3: </w:t>
+      </w:r>
+      <w:r>
+        <w:rPr>
+          <w:rFonts w:ascii="Arial" w:hAnsi="Arial" w:cs="Arial"/>
+          <w:sz w:val="24"/>
+          <w:szCs w:val="24"/>
+        </w:rPr>
+        <w:t>Changing line 10</w:t>
+      </w:r>
+      <w:r>
+        <w:rPr>
+          <w:rFonts w:ascii="Arial" w:hAnsi="Arial" w:cs="Arial"/>
+          <w:sz w:val="24"/>
+          <w:szCs w:val="24"/>
+        </w:rPr>
+        <w:t xml:space="preserve"> </w:t>
       </w:r>
       <w:bookmarkStart w:id="0" w:name="_GoBack"/>
       <w:bookmarkEnd w:id="0"/>

</xml_diff>

<commit_message>
Changed code in Calendar for H6
</commit_message>
<xml_diff>
--- a/BRLS/doc/Asg4 Bug 1 Log.docx
+++ b/BRLS/doc/Asg4 Bug 1 Log.docx
@@ -2053,10 +2053,10 @@
     <w:p>
       <w:pPr>
         <w:rPr>
-          <w:rFonts w:ascii="Arial" w:hAnsi="Arial" w:cs="Arial"/>
+          <w:rFonts w:ascii="Courier New" w:hAnsi="Courier New" w:cs="Courier New"/>
           <w:color w:val="000000"/>
-          <w:sz w:val="24"/>
-          <w:szCs w:val="24"/>
+          <w:sz w:val="20"/>
+          <w:szCs w:val="20"/>
           <w:shd w:val="clear" w:color="auto" w:fill="E8F2FE"/>
         </w:rPr>
       </w:pPr>
@@ -2066,7 +2066,23 @@
           <w:sz w:val="24"/>
           <w:szCs w:val="24"/>
         </w:rPr>
-        <w:t xml:space="preserve">H3: </w:t>
+        <w:t>H</w:t>
+      </w:r>
+      <w:r>
+        <w:rPr>
+          <w:rFonts w:ascii="Arial" w:hAnsi="Arial" w:cs="Arial"/>
+          <w:sz w:val="24"/>
+          <w:szCs w:val="24"/>
+        </w:rPr>
+        <w:t>6</w:t>
+      </w:r>
+      <w:r>
+        <w:rPr>
+          <w:rFonts w:ascii="Arial" w:hAnsi="Arial" w:cs="Arial"/>
+          <w:sz w:val="24"/>
+          <w:szCs w:val="24"/>
+        </w:rPr>
+        <w:t xml:space="preserve">: </w:t>
       </w:r>
       <w:r>
         <w:rPr>
@@ -2084,6 +2100,169 @@
         </w:rPr>
         <w:t xml:space="preserve"> </w:t>
       </w:r>
+      <w:r>
+        <w:rPr>
+          <w:rFonts w:ascii="Courier New" w:hAnsi="Courier New" w:cs="Courier New"/>
+          <w:b/>
+          <w:bCs/>
+          <w:i/>
+          <w:iCs/>
+          <w:color w:val="0000C0"/>
+          <w:sz w:val="20"/>
+          <w:szCs w:val="20"/>
+          <w:shd w:val="clear" w:color="auto" w:fill="E8F2FE"/>
+        </w:rPr>
+        <w:t>MILLIS_PER_DAY</w:t>
+      </w:r>
+      <w:r>
+        <w:rPr>
+          <w:rFonts w:ascii="Courier New" w:hAnsi="Courier New" w:cs="Courier New"/>
+          <w:color w:val="000000"/>
+          <w:sz w:val="20"/>
+          <w:szCs w:val="20"/>
+          <w:shd w:val="clear" w:color="auto" w:fill="E8F2FE"/>
+        </w:rPr>
+        <w:t xml:space="preserve"> = 86400000L;</w:t>
+      </w:r>
+      <w:r>
+        <w:rPr>
+          <w:rFonts w:ascii="Arial" w:hAnsi="Arial" w:cs="Arial"/>
+          <w:sz w:val="24"/>
+          <w:szCs w:val="24"/>
+        </w:rPr>
+        <w:t xml:space="preserve"> </w:t>
+      </w:r>
+      <w:r>
+        <w:rPr>
+          <w:rFonts w:ascii="Arial" w:hAnsi="Arial" w:cs="Arial"/>
+          <w:sz w:val="24"/>
+          <w:szCs w:val="24"/>
+        </w:rPr>
+        <w:t xml:space="preserve">will result in </w:t>
+      </w:r>
+      <w:proofErr w:type="spellStart"/>
+      <w:r>
+        <w:rPr>
+          <w:rFonts w:ascii="Arial" w:hAnsi="Arial" w:cs="Arial"/>
+          <w:sz w:val="24"/>
+          <w:szCs w:val="24"/>
+        </w:rPr>
+        <w:t>diffDays</w:t>
+      </w:r>
+      <w:proofErr w:type="spellEnd"/>
+      <w:r>
+        <w:rPr>
+          <w:rFonts w:ascii="Arial" w:hAnsi="Arial" w:cs="Arial"/>
+          <w:sz w:val="24"/>
+          <w:szCs w:val="24"/>
+        </w:rPr>
+        <w:t xml:space="preserve"> calculation operating correctly – returning 1</w:t>
+      </w:r>
+    </w:p>
+    <w:p>
+      <w:pPr>
+        <w:rPr>
+          <w:rFonts w:ascii="Arial" w:hAnsi="Arial" w:cs="Arial"/>
+          <w:sz w:val="24"/>
+          <w:szCs w:val="24"/>
+        </w:rPr>
+      </w:pPr>
+      <w:r>
+        <w:rPr>
+          <w:rFonts w:ascii="Arial" w:hAnsi="Arial" w:cs="Arial"/>
+          <w:sz w:val="24"/>
+          <w:szCs w:val="24"/>
+        </w:rPr>
+        <w:t>T</w:t>
+      </w:r>
+      <w:r>
+        <w:rPr>
+          <w:rFonts w:ascii="Arial" w:hAnsi="Arial" w:cs="Arial"/>
+          <w:sz w:val="24"/>
+          <w:szCs w:val="24"/>
+        </w:rPr>
+        <w:t>6</w:t>
+      </w:r>
+      <w:r>
+        <w:rPr>
+          <w:rFonts w:ascii="Arial" w:hAnsi="Arial" w:cs="Arial"/>
+          <w:sz w:val="24"/>
+          <w:szCs w:val="24"/>
+        </w:rPr>
+        <w:t xml:space="preserve">: </w:t>
+      </w:r>
+      <w:r>
+        <w:rPr>
+          <w:rFonts w:ascii="Arial" w:hAnsi="Arial" w:cs="Arial"/>
+          <w:sz w:val="24"/>
+          <w:szCs w:val="24"/>
+        </w:rPr>
+        <w:t xml:space="preserve">change line - </w:t>
+      </w:r>
+      <w:proofErr w:type="spellStart"/>
+      <w:r>
+        <w:rPr>
+          <w:rFonts w:ascii="Arial" w:hAnsi="Arial" w:cs="Arial"/>
+          <w:sz w:val="24"/>
+          <w:szCs w:val="24"/>
+        </w:rPr>
+        <w:t>diifDays</w:t>
+      </w:r>
+      <w:proofErr w:type="spellEnd"/>
+      <w:r>
+        <w:rPr>
+          <w:rFonts w:ascii="Arial" w:hAnsi="Arial" w:cs="Arial"/>
+          <w:sz w:val="24"/>
+          <w:szCs w:val="24"/>
+        </w:rPr>
+        <w:t xml:space="preserve"> calculation should return 1</w:t>
+      </w:r>
+    </w:p>
+    <w:p>
+      <w:pPr>
+        <w:rPr>
+          <w:rFonts w:ascii="Arial" w:hAnsi="Arial" w:cs="Arial"/>
+          <w:sz w:val="24"/>
+          <w:szCs w:val="24"/>
+        </w:rPr>
+      </w:pPr>
+      <w:r>
+        <w:rPr>
+          <w:rFonts w:ascii="Arial" w:hAnsi="Arial" w:cs="Arial"/>
+          <w:sz w:val="24"/>
+          <w:szCs w:val="24"/>
+        </w:rPr>
+        <w:t xml:space="preserve">R6: </w:t>
+      </w:r>
+      <w:proofErr w:type="spellStart"/>
+      <w:r>
+        <w:rPr>
+          <w:rFonts w:ascii="Arial" w:hAnsi="Arial" w:cs="Arial"/>
+          <w:sz w:val="24"/>
+          <w:szCs w:val="24"/>
+        </w:rPr>
+        <w:t>diffDays</w:t>
+      </w:r>
+      <w:proofErr w:type="spellEnd"/>
+      <w:r>
+        <w:rPr>
+          <w:rFonts w:ascii="Arial" w:hAnsi="Arial" w:cs="Arial"/>
+          <w:sz w:val="24"/>
+          <w:szCs w:val="24"/>
+        </w:rPr>
+        <w:t xml:space="preserve"> == 1</w:t>
+      </w:r>
+    </w:p>
+    <w:p>
+      <w:pPr>
+        <w:rPr>
+          <w:rFonts w:ascii="Arial" w:hAnsi="Arial" w:cs="Arial"/>
+          <w:color w:val="000000"/>
+          <w:sz w:val="24"/>
+          <w:szCs w:val="24"/>
+          <w:shd w:val="clear" w:color="auto" w:fill="E8F2FE"/>
+        </w:rPr>
+      </w:pPr>
       <w:bookmarkStart w:id="0" w:name="_GoBack"/>
       <w:bookmarkEnd w:id="0"/>
     </w:p>

</xml_diff>